<commit_message>
sua cac chi tiet
</commit_message>
<xml_diff>
--- a/templates/report_templates.docx
+++ b/templates/report_templates.docx
@@ -119,6 +119,7 @@
           </w:tcPr>
           <w:p>
             <w:pPr>
+              <w:spacing w:line="288" w:lineRule="auto"/>
               <w:jc w:val="center"/>
               <w:rPr>
                 <w:rFonts w:ascii="Times New Roman" w:eastAsia="Times New Roman" w:hAnsi="Times New Roman" w:cs="Times New Roman"/>
@@ -149,6 +150,7 @@
           </w:tcPr>
           <w:p>
             <w:pPr>
+              <w:spacing w:line="288" w:lineRule="auto"/>
               <w:jc w:val="center"/>
               <w:rPr>
                 <w:rFonts w:ascii="Times New Roman" w:eastAsia="Times New Roman" w:hAnsi="Times New Roman" w:cs="Times New Roman"/>
@@ -179,6 +181,7 @@
           </w:tcPr>
           <w:p>
             <w:pPr>
+              <w:spacing w:line="288" w:lineRule="auto"/>
               <w:jc w:val="center"/>
               <w:rPr>
                 <w:rFonts w:ascii="Times New Roman" w:eastAsia="Times New Roman" w:hAnsi="Times New Roman" w:cs="Times New Roman"/>
@@ -210,6 +213,7 @@
           </w:tcPr>
           <w:p>
             <w:pPr>
+              <w:spacing w:line="288" w:lineRule="auto"/>
               <w:jc w:val="center"/>
               <w:rPr>
                 <w:rFonts w:ascii="Times New Roman" w:eastAsia="Times New Roman" w:hAnsi="Times New Roman" w:cs="Times New Roman"/>
@@ -314,6 +318,7 @@
           </w:tcPr>
           <w:p>
             <w:pPr>
+              <w:spacing w:line="288" w:lineRule="auto"/>
               <w:jc w:val="center"/>
               <w:rPr>
                 <w:rFonts w:ascii="Times New Roman" w:eastAsia="Times New Roman" w:hAnsi="Times New Roman" w:cs="Times New Roman"/>
@@ -341,6 +346,7 @@
           </w:tcPr>
           <w:p>
             <w:pPr>
+              <w:spacing w:line="288" w:lineRule="auto"/>
               <w:jc w:val="center"/>
               <w:rPr>
                 <w:rFonts w:ascii="Times New Roman" w:eastAsia="Times New Roman" w:hAnsi="Times New Roman" w:cs="Times New Roman"/>
@@ -372,6 +378,7 @@
           </w:tcPr>
           <w:p>
             <w:pPr>
+              <w:spacing w:line="288" w:lineRule="auto"/>
               <w:jc w:val="center"/>
               <w:rPr>
                 <w:rFonts w:ascii="Times New Roman" w:eastAsia="Times New Roman" w:hAnsi="Times New Roman" w:cs="Times New Roman"/>
@@ -476,6 +483,7 @@
           </w:tcPr>
           <w:p>
             <w:pPr>
+              <w:spacing w:line="288" w:lineRule="auto"/>
               <w:jc w:val="center"/>
               <w:rPr>
                 <w:rFonts w:ascii="Times New Roman" w:eastAsia="Times New Roman" w:hAnsi="Times New Roman" w:cs="Times New Roman"/>
@@ -534,6 +542,7 @@
           </w:tcPr>
           <w:p>
             <w:pPr>
+              <w:spacing w:line="288" w:lineRule="auto"/>
               <w:jc w:val="center"/>
               <w:rPr>
                 <w:rFonts w:ascii="Times New Roman" w:eastAsia="Times New Roman" w:hAnsi="Times New Roman" w:cs="Times New Roman"/>
@@ -595,6 +604,7 @@
           </w:tcPr>
           <w:p>
             <w:pPr>
+              <w:spacing w:line="288" w:lineRule="auto"/>
               <w:jc w:val="center"/>
               <w:rPr>
                 <w:rFonts w:ascii="Times New Roman" w:eastAsia="Times New Roman" w:hAnsi="Times New Roman" w:cs="Times New Roman"/>
@@ -699,6 +709,7 @@
           </w:tcPr>
           <w:p>
             <w:pPr>
+              <w:spacing w:line="288" w:lineRule="auto"/>
               <w:jc w:val="center"/>
               <w:rPr>
                 <w:rFonts w:ascii="Times New Roman" w:eastAsia="Times New Roman" w:hAnsi="Times New Roman" w:cs="Times New Roman"/>
@@ -725,6 +736,7 @@
           </w:tcPr>
           <w:p>
             <w:pPr>
+              <w:spacing w:line="288" w:lineRule="auto"/>
               <w:jc w:val="center"/>
               <w:rPr>
                 <w:rFonts w:ascii="Times New Roman" w:eastAsia="Times New Roman" w:hAnsi="Times New Roman" w:cs="Times New Roman"/>
@@ -806,8 +818,6 @@
         </w:rPr>
         <w:t xml:space="preserve">Máy tính thực hiện nhiều kết nối nhất: </w:t>
       </w:r>
-      <w:bookmarkStart w:id="0" w:name="_GoBack"/>
-      <w:bookmarkEnd w:id="0"/>
     </w:p>
     <w:p>
       <w:pPr>
@@ -856,34 +866,15 @@
           <w:szCs w:val="28"/>
           <w:lang w:val="en-US"/>
         </w:rPr>
-        <w:t xml:space="preserve"> </w:t>
-      </w:r>
-      <w:proofErr w:type="gramStart"/>
-      <w:r>
-        <w:rPr>
-          <w:rFonts w:ascii="Times New Roman" w:eastAsia="Times New Roman" w:hAnsi="Times New Roman" w:cs="Times New Roman"/>
-          <w:sz w:val="28"/>
-          <w:szCs w:val="28"/>
-          <w:lang w:val="en-US"/>
-        </w:rPr>
-        <w:t>MAC:</w:t>
-      </w:r>
-      <w:r>
-        <w:rPr>
-          <w:rFonts w:ascii="Times New Roman" w:eastAsia="Times New Roman" w:hAnsi="Times New Roman" w:cs="Times New Roman"/>
-          <w:sz w:val="28"/>
-          <w:szCs w:val="28"/>
-        </w:rPr>
-        <w:t>{</w:t>
-      </w:r>
-      <w:proofErr w:type="gramEnd"/>
-      <w:r>
-        <w:rPr>
-          <w:rFonts w:ascii="Times New Roman" w:eastAsia="Times New Roman" w:hAnsi="Times New Roman" w:cs="Times New Roman"/>
-          <w:sz w:val="28"/>
-          <w:szCs w:val="28"/>
-        </w:rPr>
-        <w:t>{ most_source</w:t>
+        <w:t xml:space="preserve"> MAC:</w:t>
+      </w:r>
+      <w:r>
+        <w:rPr>
+          <w:rFonts w:ascii="Times New Roman" w:eastAsia="Times New Roman" w:hAnsi="Times New Roman" w:cs="Times New Roman"/>
+          <w:sz w:val="28"/>
+          <w:szCs w:val="28"/>
+        </w:rPr>
+        <w:t>{{ most_source</w:t>
       </w:r>
       <w:r>
         <w:rPr>
@@ -973,7 +964,6 @@
         </w:rPr>
         <w:t xml:space="preserve">: </w:t>
       </w:r>
-      <w:proofErr w:type="gramStart"/>
       <w:r>
         <w:rPr>
           <w:rFonts w:ascii="Times New Roman" w:eastAsia="Times New Roman" w:hAnsi="Times New Roman" w:cs="Times New Roman"/>
@@ -989,16 +979,7 @@
           <w:sz w:val="28"/>
           <w:szCs w:val="28"/>
         </w:rPr>
-        <w:t xml:space="preserve"> most</w:t>
-      </w:r>
-      <w:proofErr w:type="gramEnd"/>
-      <w:r>
-        <w:rPr>
-          <w:rFonts w:ascii="Times New Roman" w:eastAsia="Times New Roman" w:hAnsi="Times New Roman" w:cs="Times New Roman"/>
-          <w:sz w:val="28"/>
-          <w:szCs w:val="28"/>
-        </w:rPr>
-        <w:t>_source</w:t>
+        <w:t xml:space="preserve"> most_source</w:t>
       </w:r>
       <w:r>
         <w:rPr>
@@ -1098,7 +1079,6 @@
         </w:rPr>
         <w:t xml:space="preserve">: </w:t>
       </w:r>
-      <w:proofErr w:type="gramStart"/>
       <w:r>
         <w:rPr>
           <w:rFonts w:ascii="Times New Roman" w:eastAsia="Times New Roman" w:hAnsi="Times New Roman" w:cs="Times New Roman"/>
@@ -1114,16 +1094,7 @@
           <w:sz w:val="28"/>
           <w:szCs w:val="28"/>
         </w:rPr>
-        <w:t xml:space="preserve"> most</w:t>
-      </w:r>
-      <w:proofErr w:type="gramEnd"/>
-      <w:r>
-        <w:rPr>
-          <w:rFonts w:ascii="Times New Roman" w:eastAsia="Times New Roman" w:hAnsi="Times New Roman" w:cs="Times New Roman"/>
-          <w:sz w:val="28"/>
-          <w:szCs w:val="28"/>
-        </w:rPr>
-        <w:t>_source</w:t>
+        <w:t xml:space="preserve"> most_source</w:t>
       </w:r>
       <w:r>
         <w:rPr>
@@ -1159,25 +1130,7 @@
           <w:sz w:val="28"/>
           <w:szCs w:val="28"/>
         </w:rPr>
-        <w:t xml:space="preserve">Địa chỉ IP được kết nối đến nhiều nhất: </w:t>
-      </w:r>
-      <w:proofErr w:type="gramStart"/>
-      <w:r>
-        <w:rPr>
-          <w:rFonts w:ascii="Times New Roman" w:eastAsia="Times New Roman" w:hAnsi="Times New Roman" w:cs="Times New Roman"/>
-          <w:sz w:val="28"/>
-          <w:szCs w:val="28"/>
-        </w:rPr>
-        <w:t>{{ most</w:t>
-      </w:r>
-      <w:proofErr w:type="gramEnd"/>
-      <w:r>
-        <w:rPr>
-          <w:rFonts w:ascii="Times New Roman" w:eastAsia="Times New Roman" w:hAnsi="Times New Roman" w:cs="Times New Roman"/>
-          <w:sz w:val="28"/>
-          <w:szCs w:val="28"/>
-        </w:rPr>
-        <w:t>_destination }}</w:t>
+        <w:t>Địa chỉ IP được kết nối đến nhiều nhất: {{ most_destination }}</w:t>
       </w:r>
     </w:p>
     <w:p>
@@ -1211,6 +1164,18 @@
         </w:rPr>
         <w:t>III. THỐNG KÊ THEO ĐẦU MỐI</w:t>
       </w:r>
+    </w:p>
+    <w:p>
+      <w:pPr>
+        <w:spacing w:line="264" w:lineRule="auto"/>
+        <w:rPr>
+          <w:rFonts w:ascii="Times New Roman" w:eastAsia="Times New Roman" w:hAnsi="Times New Roman" w:cs="Times New Roman"/>
+          <w:b/>
+          <w:sz w:val="28"/>
+          <w:szCs w:val="28"/>
+          <w:lang w:val="en-US"/>
+        </w:rPr>
+      </w:pPr>
     </w:p>
     <w:tbl>
       <w:tblPr>
@@ -1219,35 +1184,35 @@
         <w:tblLook w:val="04A0" w:firstRow="1" w:lastRow="0" w:firstColumn="1" w:lastColumn="0" w:noHBand="0" w:noVBand="1"/>
       </w:tblPr>
       <w:tblGrid>
-        <w:gridCol w:w="3006"/>
-        <w:gridCol w:w="3006"/>
-        <w:gridCol w:w="3007"/>
+        <w:gridCol w:w="2695"/>
+        <w:gridCol w:w="3150"/>
+        <w:gridCol w:w="3174"/>
       </w:tblGrid>
       <w:tr>
         <w:tc>
           <w:tcPr>
-            <w:tcW w:w="3006" w:type="dxa"/>
-            <w:vAlign w:val="center"/>
-          </w:tcPr>
-          <w:p>
-            <w:pPr>
-              <w:spacing w:line="264" w:lineRule="auto"/>
-              <w:jc w:val="center"/>
-              <w:rPr>
-                <w:rFonts w:ascii="Times New Roman" w:eastAsia="Times New Roman" w:hAnsi="Times New Roman" w:cs="Times New Roman"/>
-                <w:b/>
-                <w:sz w:val="28"/>
-                <w:szCs w:val="28"/>
-                <w:lang w:val="en-US"/>
-              </w:rPr>
-            </w:pPr>
-            <w:r>
-              <w:rPr>
-                <w:rFonts w:ascii="Times New Roman" w:eastAsia="Times New Roman" w:hAnsi="Times New Roman" w:cs="Times New Roman"/>
-                <w:b/>
-                <w:bCs/>
-                <w:sz w:val="24"/>
-                <w:szCs w:val="24"/>
+            <w:tcW w:w="2695" w:type="dxa"/>
+            <w:vAlign w:val="center"/>
+          </w:tcPr>
+          <w:p>
+            <w:pPr>
+              <w:spacing w:line="288" w:lineRule="auto"/>
+              <w:jc w:val="center"/>
+              <w:rPr>
+                <w:rFonts w:ascii="Times New Roman" w:eastAsia="Times New Roman" w:hAnsi="Times New Roman" w:cs="Times New Roman"/>
+                <w:b/>
+                <w:sz w:val="28"/>
+                <w:szCs w:val="28"/>
+                <w:lang w:val="en-US"/>
+              </w:rPr>
+            </w:pPr>
+            <w:r>
+              <w:rPr>
+                <w:rFonts w:ascii="Times New Roman" w:eastAsia="Times New Roman" w:hAnsi="Times New Roman" w:cs="Times New Roman"/>
+                <w:b/>
+                <w:bCs/>
+                <w:sz w:val="28"/>
+                <w:szCs w:val="28"/>
                 <w:lang w:val="en-US"/>
               </w:rPr>
               <w:t>ĐƠN VỊ</w:t>
@@ -1256,28 +1221,28 @@
         </w:tc>
         <w:tc>
           <w:tcPr>
-            <w:tcW w:w="3006" w:type="dxa"/>
-            <w:vAlign w:val="center"/>
-          </w:tcPr>
-          <w:p>
-            <w:pPr>
-              <w:spacing w:line="264" w:lineRule="auto"/>
-              <w:jc w:val="center"/>
-              <w:rPr>
-                <w:rFonts w:ascii="Times New Roman" w:eastAsia="Times New Roman" w:hAnsi="Times New Roman" w:cs="Times New Roman"/>
-                <w:b/>
-                <w:sz w:val="28"/>
-                <w:szCs w:val="28"/>
-                <w:lang w:val="en-US"/>
-              </w:rPr>
-            </w:pPr>
-            <w:r>
-              <w:rPr>
-                <w:rFonts w:ascii="Times New Roman" w:eastAsia="Times New Roman" w:hAnsi="Times New Roman" w:cs="Times New Roman"/>
-                <w:b/>
-                <w:bCs/>
-                <w:sz w:val="24"/>
-                <w:szCs w:val="24"/>
+            <w:tcW w:w="3150" w:type="dxa"/>
+            <w:vAlign w:val="center"/>
+          </w:tcPr>
+          <w:p>
+            <w:pPr>
+              <w:spacing w:line="288" w:lineRule="auto"/>
+              <w:jc w:val="center"/>
+              <w:rPr>
+                <w:rFonts w:ascii="Times New Roman" w:eastAsia="Times New Roman" w:hAnsi="Times New Roman" w:cs="Times New Roman"/>
+                <w:b/>
+                <w:sz w:val="28"/>
+                <w:szCs w:val="28"/>
+                <w:lang w:val="en-US"/>
+              </w:rPr>
+            </w:pPr>
+            <w:r>
+              <w:rPr>
+                <w:rFonts w:ascii="Times New Roman" w:eastAsia="Times New Roman" w:hAnsi="Times New Roman" w:cs="Times New Roman"/>
+                <w:b/>
+                <w:bCs/>
+                <w:sz w:val="28"/>
+                <w:szCs w:val="28"/>
                 <w:lang w:val="en-US"/>
               </w:rPr>
               <w:t>SỐ LƯỢNG</w:t>
@@ -1286,28 +1251,28 @@
         </w:tc>
         <w:tc>
           <w:tcPr>
-            <w:tcW w:w="3007" w:type="dxa"/>
-            <w:vAlign w:val="center"/>
-          </w:tcPr>
-          <w:p>
-            <w:pPr>
-              <w:spacing w:line="264" w:lineRule="auto"/>
-              <w:jc w:val="center"/>
-              <w:rPr>
-                <w:rFonts w:ascii="Times New Roman" w:eastAsia="Times New Roman" w:hAnsi="Times New Roman" w:cs="Times New Roman"/>
-                <w:b/>
-                <w:sz w:val="28"/>
-                <w:szCs w:val="28"/>
-                <w:lang w:val="en-US"/>
-              </w:rPr>
-            </w:pPr>
-            <w:r>
-              <w:rPr>
-                <w:rFonts w:ascii="Times New Roman" w:eastAsia="Times New Roman" w:hAnsi="Times New Roman" w:cs="Times New Roman"/>
-                <w:b/>
-                <w:bCs/>
-                <w:sz w:val="24"/>
-                <w:szCs w:val="24"/>
+            <w:tcW w:w="3174" w:type="dxa"/>
+            <w:vAlign w:val="center"/>
+          </w:tcPr>
+          <w:p>
+            <w:pPr>
+              <w:spacing w:line="288" w:lineRule="auto"/>
+              <w:jc w:val="center"/>
+              <w:rPr>
+                <w:rFonts w:ascii="Times New Roman" w:eastAsia="Times New Roman" w:hAnsi="Times New Roman" w:cs="Times New Roman"/>
+                <w:b/>
+                <w:sz w:val="28"/>
+                <w:szCs w:val="28"/>
+                <w:lang w:val="en-US"/>
+              </w:rPr>
+            </w:pPr>
+            <w:r>
+              <w:rPr>
+                <w:rFonts w:ascii="Times New Roman" w:eastAsia="Times New Roman" w:hAnsi="Times New Roman" w:cs="Times New Roman"/>
+                <w:b/>
+                <w:bCs/>
+                <w:sz w:val="28"/>
+                <w:szCs w:val="28"/>
                 <w:lang w:val="en-US"/>
               </w:rPr>
               <w:t>TỶ LỆ (%)</w:t>
@@ -1318,27 +1283,27 @@
       <w:tr>
         <w:tc>
           <w:tcPr>
-            <w:tcW w:w="3006" w:type="dxa"/>
-            <w:vAlign w:val="center"/>
-          </w:tcPr>
-          <w:p>
-            <w:pPr>
-              <w:spacing w:line="264" w:lineRule="auto"/>
-              <w:jc w:val="center"/>
-              <w:rPr>
-                <w:rFonts w:ascii="Times New Roman" w:eastAsia="Times New Roman" w:hAnsi="Times New Roman" w:cs="Times New Roman"/>
-                <w:b/>
-                <w:sz w:val="28"/>
-                <w:szCs w:val="28"/>
-                <w:lang w:val="en-US"/>
-              </w:rPr>
-            </w:pPr>
-            <w:proofErr w:type="spellStart"/>
-            <w:r>
-              <w:rPr>
-                <w:rFonts w:ascii="Times New Roman" w:eastAsia="Times New Roman" w:hAnsi="Times New Roman" w:cs="Times New Roman"/>
-                <w:sz w:val="24"/>
-                <w:szCs w:val="24"/>
+            <w:tcW w:w="2695" w:type="dxa"/>
+            <w:vAlign w:val="center"/>
+          </w:tcPr>
+          <w:p>
+            <w:pPr>
+              <w:spacing w:line="288" w:lineRule="auto"/>
+              <w:jc w:val="center"/>
+              <w:rPr>
+                <w:rFonts w:ascii="Times New Roman" w:eastAsia="Times New Roman" w:hAnsi="Times New Roman" w:cs="Times New Roman"/>
+                <w:b/>
+                <w:sz w:val="28"/>
+                <w:szCs w:val="28"/>
+                <w:lang w:val="en-US"/>
+              </w:rPr>
+            </w:pPr>
+            <w:proofErr w:type="spellStart"/>
+            <w:r>
+              <w:rPr>
+                <w:rFonts w:ascii="Times New Roman" w:eastAsia="Times New Roman" w:hAnsi="Times New Roman" w:cs="Times New Roman"/>
+                <w:sz w:val="28"/>
+                <w:szCs w:val="28"/>
                 <w:lang w:val="en-US"/>
               </w:rPr>
               <w:t>Quân</w:t>
@@ -1347,8 +1312,8 @@
             <w:r>
               <w:rPr>
                 <w:rFonts w:ascii="Times New Roman" w:eastAsia="Times New Roman" w:hAnsi="Times New Roman" w:cs="Times New Roman"/>
-                <w:sz w:val="24"/>
-                <w:szCs w:val="24"/>
+                <w:sz w:val="28"/>
+                <w:szCs w:val="28"/>
                 <w:lang w:val="en-US"/>
               </w:rPr>
               <w:t xml:space="preserve"> </w:t>
@@ -1357,8 +1322,8 @@
             <w:r>
               <w:rPr>
                 <w:rFonts w:ascii="Times New Roman" w:eastAsia="Times New Roman" w:hAnsi="Times New Roman" w:cs="Times New Roman"/>
-                <w:sz w:val="24"/>
-                <w:szCs w:val="24"/>
+                <w:sz w:val="28"/>
+                <w:szCs w:val="28"/>
                 <w:lang w:val="en-US"/>
               </w:rPr>
               <w:t>khu</w:t>
@@ -1368,27 +1333,26 @@
         </w:tc>
         <w:tc>
           <w:tcPr>
-            <w:tcW w:w="3006" w:type="dxa"/>
-            <w:vAlign w:val="center"/>
-          </w:tcPr>
-          <w:p>
-            <w:pPr>
-              <w:spacing w:line="264" w:lineRule="auto"/>
-              <w:jc w:val="center"/>
-              <w:rPr>
-                <w:rFonts w:ascii="Times New Roman" w:eastAsia="Times New Roman" w:hAnsi="Times New Roman" w:cs="Times New Roman"/>
-                <w:sz w:val="28"/>
-                <w:szCs w:val="28"/>
-                <w:lang w:val="en-US"/>
-              </w:rPr>
-            </w:pPr>
-            <w:proofErr w:type="gramStart"/>
-            <w:r>
-              <w:rPr>
-                <w:rFonts w:ascii="Times New Roman" w:eastAsia="Times New Roman" w:hAnsi="Times New Roman" w:cs="Times New Roman"/>
-                <w:bCs/>
-                <w:sz w:val="24"/>
-                <w:szCs w:val="24"/>
+            <w:tcW w:w="3150" w:type="dxa"/>
+            <w:vAlign w:val="center"/>
+          </w:tcPr>
+          <w:p>
+            <w:pPr>
+              <w:spacing w:line="288" w:lineRule="auto"/>
+              <w:jc w:val="center"/>
+              <w:rPr>
+                <w:rFonts w:ascii="Times New Roman" w:eastAsia="Times New Roman" w:hAnsi="Times New Roman" w:cs="Times New Roman"/>
+                <w:sz w:val="28"/>
+                <w:szCs w:val="28"/>
+                <w:lang w:val="en-US"/>
+              </w:rPr>
+            </w:pPr>
+            <w:r>
+              <w:rPr>
+                <w:rFonts w:ascii="Times New Roman" w:eastAsia="Times New Roman" w:hAnsi="Times New Roman" w:cs="Times New Roman"/>
+                <w:bCs/>
+                <w:sz w:val="28"/>
+                <w:szCs w:val="28"/>
                 <w:lang w:val="en-US"/>
               </w:rPr>
               <w:t xml:space="preserve">{{ </w:t>
@@ -1398,30 +1362,19 @@
               <w:rPr>
                 <w:rFonts w:ascii="Times New Roman" w:eastAsia="Times New Roman" w:hAnsi="Times New Roman" w:cs="Times New Roman"/>
                 <w:bCs/>
-                <w:sz w:val="24"/>
-                <w:szCs w:val="24"/>
-                <w:lang w:val="en-US"/>
-              </w:rPr>
-              <w:t>quankhu</w:t>
-            </w:r>
-            <w:proofErr w:type="gramEnd"/>
-            <w:r>
-              <w:rPr>
-                <w:rFonts w:ascii="Times New Roman" w:eastAsia="Times New Roman" w:hAnsi="Times New Roman" w:cs="Times New Roman"/>
-                <w:bCs/>
-                <w:sz w:val="24"/>
-                <w:szCs w:val="24"/>
-                <w:lang w:val="en-US"/>
-              </w:rPr>
-              <w:t>_count</w:t>
-            </w:r>
-            <w:proofErr w:type="spellEnd"/>
-            <w:r>
-              <w:rPr>
-                <w:rFonts w:ascii="Times New Roman" w:eastAsia="Times New Roman" w:hAnsi="Times New Roman" w:cs="Times New Roman"/>
-                <w:bCs/>
-                <w:sz w:val="24"/>
-                <w:szCs w:val="24"/>
+                <w:sz w:val="28"/>
+                <w:szCs w:val="28"/>
+                <w:lang w:val="en-US"/>
+              </w:rPr>
+              <w:t>quankhu_count</w:t>
+            </w:r>
+            <w:proofErr w:type="spellEnd"/>
+            <w:r>
+              <w:rPr>
+                <w:rFonts w:ascii="Times New Roman" w:eastAsia="Times New Roman" w:hAnsi="Times New Roman" w:cs="Times New Roman"/>
+                <w:bCs/>
+                <w:sz w:val="28"/>
+                <w:szCs w:val="28"/>
                 <w:lang w:val="en-US"/>
               </w:rPr>
               <w:t xml:space="preserve"> }}</w:t>
@@ -1430,27 +1383,26 @@
         </w:tc>
         <w:tc>
           <w:tcPr>
-            <w:tcW w:w="3007" w:type="dxa"/>
-            <w:vAlign w:val="center"/>
-          </w:tcPr>
-          <w:p>
-            <w:pPr>
-              <w:spacing w:line="264" w:lineRule="auto"/>
-              <w:jc w:val="center"/>
-              <w:rPr>
-                <w:rFonts w:ascii="Times New Roman" w:eastAsia="Times New Roman" w:hAnsi="Times New Roman" w:cs="Times New Roman"/>
-                <w:sz w:val="28"/>
-                <w:szCs w:val="28"/>
-                <w:lang w:val="en-US"/>
-              </w:rPr>
-            </w:pPr>
-            <w:proofErr w:type="gramStart"/>
-            <w:r>
-              <w:rPr>
-                <w:rFonts w:ascii="Times New Roman" w:eastAsia="Times New Roman" w:hAnsi="Times New Roman" w:cs="Times New Roman"/>
-                <w:bCs/>
-                <w:sz w:val="24"/>
-                <w:szCs w:val="24"/>
+            <w:tcW w:w="3174" w:type="dxa"/>
+            <w:vAlign w:val="center"/>
+          </w:tcPr>
+          <w:p>
+            <w:pPr>
+              <w:spacing w:line="288" w:lineRule="auto"/>
+              <w:jc w:val="center"/>
+              <w:rPr>
+                <w:rFonts w:ascii="Times New Roman" w:eastAsia="Times New Roman" w:hAnsi="Times New Roman" w:cs="Times New Roman"/>
+                <w:sz w:val="28"/>
+                <w:szCs w:val="28"/>
+                <w:lang w:val="en-US"/>
+              </w:rPr>
+            </w:pPr>
+            <w:r>
+              <w:rPr>
+                <w:rFonts w:ascii="Times New Roman" w:eastAsia="Times New Roman" w:hAnsi="Times New Roman" w:cs="Times New Roman"/>
+                <w:bCs/>
+                <w:sz w:val="28"/>
+                <w:szCs w:val="28"/>
                 <w:lang w:val="en-US"/>
               </w:rPr>
               <w:t xml:space="preserve">{{ </w:t>
@@ -1460,30 +1412,19 @@
               <w:rPr>
                 <w:rFonts w:ascii="Times New Roman" w:eastAsia="Times New Roman" w:hAnsi="Times New Roman" w:cs="Times New Roman"/>
                 <w:bCs/>
-                <w:sz w:val="24"/>
-                <w:szCs w:val="24"/>
-                <w:lang w:val="en-US"/>
-              </w:rPr>
-              <w:t>quankhu</w:t>
-            </w:r>
-            <w:proofErr w:type="gramEnd"/>
-            <w:r>
-              <w:rPr>
-                <w:rFonts w:ascii="Times New Roman" w:eastAsia="Times New Roman" w:hAnsi="Times New Roman" w:cs="Times New Roman"/>
-                <w:bCs/>
-                <w:sz w:val="24"/>
-                <w:szCs w:val="24"/>
-                <w:lang w:val="en-US"/>
-              </w:rPr>
-              <w:t>_percent</w:t>
-            </w:r>
-            <w:proofErr w:type="spellEnd"/>
-            <w:r>
-              <w:rPr>
-                <w:rFonts w:ascii="Times New Roman" w:eastAsia="Times New Roman" w:hAnsi="Times New Roman" w:cs="Times New Roman"/>
-                <w:bCs/>
-                <w:sz w:val="24"/>
-                <w:szCs w:val="24"/>
+                <w:sz w:val="28"/>
+                <w:szCs w:val="28"/>
+                <w:lang w:val="en-US"/>
+              </w:rPr>
+              <w:t>quankhu_percent</w:t>
+            </w:r>
+            <w:proofErr w:type="spellEnd"/>
+            <w:r>
+              <w:rPr>
+                <w:rFonts w:ascii="Times New Roman" w:eastAsia="Times New Roman" w:hAnsi="Times New Roman" w:cs="Times New Roman"/>
+                <w:bCs/>
+                <w:sz w:val="28"/>
+                <w:szCs w:val="28"/>
                 <w:lang w:val="en-US"/>
               </w:rPr>
               <w:t xml:space="preserve"> }}</w:t>
@@ -1494,27 +1435,27 @@
       <w:tr>
         <w:tc>
           <w:tcPr>
-            <w:tcW w:w="3006" w:type="dxa"/>
-            <w:vAlign w:val="center"/>
-          </w:tcPr>
-          <w:p>
-            <w:pPr>
-              <w:spacing w:line="264" w:lineRule="auto"/>
-              <w:jc w:val="center"/>
-              <w:rPr>
-                <w:rFonts w:ascii="Times New Roman" w:eastAsia="Times New Roman" w:hAnsi="Times New Roman" w:cs="Times New Roman"/>
-                <w:b/>
-                <w:sz w:val="28"/>
-                <w:szCs w:val="28"/>
-                <w:lang w:val="en-US"/>
-              </w:rPr>
-            </w:pPr>
-            <w:proofErr w:type="spellStart"/>
-            <w:r>
-              <w:rPr>
-                <w:rFonts w:ascii="Times New Roman" w:eastAsia="Times New Roman" w:hAnsi="Times New Roman" w:cs="Times New Roman"/>
-                <w:sz w:val="24"/>
-                <w:szCs w:val="24"/>
+            <w:tcW w:w="2695" w:type="dxa"/>
+            <w:vAlign w:val="center"/>
+          </w:tcPr>
+          <w:p>
+            <w:pPr>
+              <w:spacing w:line="288" w:lineRule="auto"/>
+              <w:jc w:val="center"/>
+              <w:rPr>
+                <w:rFonts w:ascii="Times New Roman" w:eastAsia="Times New Roman" w:hAnsi="Times New Roman" w:cs="Times New Roman"/>
+                <w:b/>
+                <w:sz w:val="28"/>
+                <w:szCs w:val="28"/>
+                <w:lang w:val="en-US"/>
+              </w:rPr>
+            </w:pPr>
+            <w:proofErr w:type="spellStart"/>
+            <w:r>
+              <w:rPr>
+                <w:rFonts w:ascii="Times New Roman" w:eastAsia="Times New Roman" w:hAnsi="Times New Roman" w:cs="Times New Roman"/>
+                <w:sz w:val="28"/>
+                <w:szCs w:val="28"/>
                 <w:lang w:val="en-US"/>
               </w:rPr>
               <w:t>Quân</w:t>
@@ -1523,8 +1464,8 @@
             <w:r>
               <w:rPr>
                 <w:rFonts w:ascii="Times New Roman" w:eastAsia="Times New Roman" w:hAnsi="Times New Roman" w:cs="Times New Roman"/>
-                <w:sz w:val="24"/>
-                <w:szCs w:val="24"/>
+                <w:sz w:val="28"/>
+                <w:szCs w:val="28"/>
                 <w:lang w:val="en-US"/>
               </w:rPr>
               <w:t xml:space="preserve"> </w:t>
@@ -1533,8 +1474,8 @@
             <w:r>
               <w:rPr>
                 <w:rFonts w:ascii="Times New Roman" w:eastAsia="Times New Roman" w:hAnsi="Times New Roman" w:cs="Times New Roman"/>
-                <w:sz w:val="24"/>
-                <w:szCs w:val="24"/>
+                <w:sz w:val="28"/>
+                <w:szCs w:val="28"/>
                 <w:lang w:val="en-US"/>
               </w:rPr>
               <w:t>đoàn</w:t>
@@ -1544,27 +1485,26 @@
         </w:tc>
         <w:tc>
           <w:tcPr>
-            <w:tcW w:w="3006" w:type="dxa"/>
-            <w:vAlign w:val="center"/>
-          </w:tcPr>
-          <w:p>
-            <w:pPr>
-              <w:spacing w:line="264" w:lineRule="auto"/>
-              <w:jc w:val="center"/>
-              <w:rPr>
-                <w:rFonts w:ascii="Times New Roman" w:eastAsia="Times New Roman" w:hAnsi="Times New Roman" w:cs="Times New Roman"/>
-                <w:sz w:val="28"/>
-                <w:szCs w:val="28"/>
-                <w:lang w:val="en-US"/>
-              </w:rPr>
-            </w:pPr>
-            <w:proofErr w:type="gramStart"/>
-            <w:r>
-              <w:rPr>
-                <w:rFonts w:ascii="Times New Roman" w:eastAsia="Times New Roman" w:hAnsi="Times New Roman" w:cs="Times New Roman"/>
-                <w:bCs/>
-                <w:sz w:val="24"/>
-                <w:szCs w:val="24"/>
+            <w:tcW w:w="3150" w:type="dxa"/>
+            <w:vAlign w:val="center"/>
+          </w:tcPr>
+          <w:p>
+            <w:pPr>
+              <w:spacing w:line="288" w:lineRule="auto"/>
+              <w:jc w:val="center"/>
+              <w:rPr>
+                <w:rFonts w:ascii="Times New Roman" w:eastAsia="Times New Roman" w:hAnsi="Times New Roman" w:cs="Times New Roman"/>
+                <w:sz w:val="28"/>
+                <w:szCs w:val="28"/>
+                <w:lang w:val="en-US"/>
+              </w:rPr>
+            </w:pPr>
+            <w:r>
+              <w:rPr>
+                <w:rFonts w:ascii="Times New Roman" w:eastAsia="Times New Roman" w:hAnsi="Times New Roman" w:cs="Times New Roman"/>
+                <w:bCs/>
+                <w:sz w:val="28"/>
+                <w:szCs w:val="28"/>
                 <w:lang w:val="en-US"/>
               </w:rPr>
               <w:t xml:space="preserve">{{ </w:t>
@@ -1574,30 +1514,19 @@
               <w:rPr>
                 <w:rFonts w:ascii="Times New Roman" w:eastAsia="Times New Roman" w:hAnsi="Times New Roman" w:cs="Times New Roman"/>
                 <w:bCs/>
-                <w:sz w:val="24"/>
-                <w:szCs w:val="24"/>
-                <w:lang w:val="en-US"/>
-              </w:rPr>
-              <w:t>quandoan</w:t>
-            </w:r>
-            <w:proofErr w:type="gramEnd"/>
-            <w:r>
-              <w:rPr>
-                <w:rFonts w:ascii="Times New Roman" w:eastAsia="Times New Roman" w:hAnsi="Times New Roman" w:cs="Times New Roman"/>
-                <w:bCs/>
-                <w:sz w:val="24"/>
-                <w:szCs w:val="24"/>
-                <w:lang w:val="en-US"/>
-              </w:rPr>
-              <w:t>_count</w:t>
-            </w:r>
-            <w:proofErr w:type="spellEnd"/>
-            <w:r>
-              <w:rPr>
-                <w:rFonts w:ascii="Times New Roman" w:eastAsia="Times New Roman" w:hAnsi="Times New Roman" w:cs="Times New Roman"/>
-                <w:bCs/>
-                <w:sz w:val="24"/>
-                <w:szCs w:val="24"/>
+                <w:sz w:val="28"/>
+                <w:szCs w:val="28"/>
+                <w:lang w:val="en-US"/>
+              </w:rPr>
+              <w:t>quandoan_count</w:t>
+            </w:r>
+            <w:proofErr w:type="spellEnd"/>
+            <w:r>
+              <w:rPr>
+                <w:rFonts w:ascii="Times New Roman" w:eastAsia="Times New Roman" w:hAnsi="Times New Roman" w:cs="Times New Roman"/>
+                <w:bCs/>
+                <w:sz w:val="28"/>
+                <w:szCs w:val="28"/>
                 <w:lang w:val="en-US"/>
               </w:rPr>
               <w:t xml:space="preserve"> }}</w:t>
@@ -1606,27 +1535,26 @@
         </w:tc>
         <w:tc>
           <w:tcPr>
-            <w:tcW w:w="3007" w:type="dxa"/>
-            <w:vAlign w:val="center"/>
-          </w:tcPr>
-          <w:p>
-            <w:pPr>
-              <w:spacing w:line="264" w:lineRule="auto"/>
-              <w:jc w:val="center"/>
-              <w:rPr>
-                <w:rFonts w:ascii="Times New Roman" w:eastAsia="Times New Roman" w:hAnsi="Times New Roman" w:cs="Times New Roman"/>
-                <w:sz w:val="28"/>
-                <w:szCs w:val="28"/>
-                <w:lang w:val="en-US"/>
-              </w:rPr>
-            </w:pPr>
-            <w:proofErr w:type="gramStart"/>
-            <w:r>
-              <w:rPr>
-                <w:rFonts w:ascii="Times New Roman" w:eastAsia="Times New Roman" w:hAnsi="Times New Roman" w:cs="Times New Roman"/>
-                <w:bCs/>
-                <w:sz w:val="24"/>
-                <w:szCs w:val="24"/>
+            <w:tcW w:w="3174" w:type="dxa"/>
+            <w:vAlign w:val="center"/>
+          </w:tcPr>
+          <w:p>
+            <w:pPr>
+              <w:spacing w:line="288" w:lineRule="auto"/>
+              <w:jc w:val="center"/>
+              <w:rPr>
+                <w:rFonts w:ascii="Times New Roman" w:eastAsia="Times New Roman" w:hAnsi="Times New Roman" w:cs="Times New Roman"/>
+                <w:sz w:val="28"/>
+                <w:szCs w:val="28"/>
+                <w:lang w:val="en-US"/>
+              </w:rPr>
+            </w:pPr>
+            <w:r>
+              <w:rPr>
+                <w:rFonts w:ascii="Times New Roman" w:eastAsia="Times New Roman" w:hAnsi="Times New Roman" w:cs="Times New Roman"/>
+                <w:bCs/>
+                <w:sz w:val="28"/>
+                <w:szCs w:val="28"/>
                 <w:lang w:val="en-US"/>
               </w:rPr>
               <w:t xml:space="preserve">{{ </w:t>
@@ -1636,30 +1564,19 @@
               <w:rPr>
                 <w:rFonts w:ascii="Times New Roman" w:eastAsia="Times New Roman" w:hAnsi="Times New Roman" w:cs="Times New Roman"/>
                 <w:bCs/>
-                <w:sz w:val="24"/>
-                <w:szCs w:val="24"/>
-                <w:lang w:val="en-US"/>
-              </w:rPr>
-              <w:t>quandoan</w:t>
-            </w:r>
-            <w:proofErr w:type="gramEnd"/>
-            <w:r>
-              <w:rPr>
-                <w:rFonts w:ascii="Times New Roman" w:eastAsia="Times New Roman" w:hAnsi="Times New Roman" w:cs="Times New Roman"/>
-                <w:bCs/>
-                <w:sz w:val="24"/>
-                <w:szCs w:val="24"/>
-                <w:lang w:val="en-US"/>
-              </w:rPr>
-              <w:t>_percent</w:t>
-            </w:r>
-            <w:proofErr w:type="spellEnd"/>
-            <w:r>
-              <w:rPr>
-                <w:rFonts w:ascii="Times New Roman" w:eastAsia="Times New Roman" w:hAnsi="Times New Roman" w:cs="Times New Roman"/>
-                <w:bCs/>
-                <w:sz w:val="24"/>
-                <w:szCs w:val="24"/>
+                <w:sz w:val="28"/>
+                <w:szCs w:val="28"/>
+                <w:lang w:val="en-US"/>
+              </w:rPr>
+              <w:t>quandoan_percent</w:t>
+            </w:r>
+            <w:proofErr w:type="spellEnd"/>
+            <w:r>
+              <w:rPr>
+                <w:rFonts w:ascii="Times New Roman" w:eastAsia="Times New Roman" w:hAnsi="Times New Roman" w:cs="Times New Roman"/>
+                <w:bCs/>
+                <w:sz w:val="28"/>
+                <w:szCs w:val="28"/>
                 <w:lang w:val="en-US"/>
               </w:rPr>
               <w:t xml:space="preserve"> }}</w:t>
@@ -1670,27 +1587,27 @@
       <w:tr>
         <w:tc>
           <w:tcPr>
-            <w:tcW w:w="3006" w:type="dxa"/>
-            <w:vAlign w:val="center"/>
-          </w:tcPr>
-          <w:p>
-            <w:pPr>
-              <w:spacing w:line="264" w:lineRule="auto"/>
-              <w:jc w:val="center"/>
-              <w:rPr>
-                <w:rFonts w:ascii="Times New Roman" w:eastAsia="Times New Roman" w:hAnsi="Times New Roman" w:cs="Times New Roman"/>
-                <w:b/>
-                <w:sz w:val="28"/>
-                <w:szCs w:val="28"/>
-                <w:lang w:val="en-US"/>
-              </w:rPr>
-            </w:pPr>
-            <w:proofErr w:type="spellStart"/>
-            <w:r>
-              <w:rPr>
-                <w:rFonts w:ascii="Times New Roman" w:eastAsia="Times New Roman" w:hAnsi="Times New Roman" w:cs="Times New Roman"/>
-                <w:sz w:val="24"/>
-                <w:szCs w:val="24"/>
+            <w:tcW w:w="2695" w:type="dxa"/>
+            <w:vAlign w:val="center"/>
+          </w:tcPr>
+          <w:p>
+            <w:pPr>
+              <w:spacing w:line="288" w:lineRule="auto"/>
+              <w:jc w:val="center"/>
+              <w:rPr>
+                <w:rFonts w:ascii="Times New Roman" w:eastAsia="Times New Roman" w:hAnsi="Times New Roman" w:cs="Times New Roman"/>
+                <w:b/>
+                <w:sz w:val="28"/>
+                <w:szCs w:val="28"/>
+                <w:lang w:val="en-US"/>
+              </w:rPr>
+            </w:pPr>
+            <w:proofErr w:type="spellStart"/>
+            <w:r>
+              <w:rPr>
+                <w:rFonts w:ascii="Times New Roman" w:eastAsia="Times New Roman" w:hAnsi="Times New Roman" w:cs="Times New Roman"/>
+                <w:sz w:val="28"/>
+                <w:szCs w:val="28"/>
                 <w:lang w:val="en-US"/>
               </w:rPr>
               <w:t>Trung</w:t>
@@ -1699,8 +1616,8 @@
             <w:r>
               <w:rPr>
                 <w:rFonts w:ascii="Times New Roman" w:eastAsia="Times New Roman" w:hAnsi="Times New Roman" w:cs="Times New Roman"/>
-                <w:sz w:val="24"/>
-                <w:szCs w:val="24"/>
+                <w:sz w:val="28"/>
+                <w:szCs w:val="28"/>
                 <w:lang w:val="en-US"/>
               </w:rPr>
               <w:t xml:space="preserve"> </w:t>
@@ -1709,8 +1626,8 @@
             <w:r>
               <w:rPr>
                 <w:rFonts w:ascii="Times New Roman" w:eastAsia="Times New Roman" w:hAnsi="Times New Roman" w:cs="Times New Roman"/>
-                <w:sz w:val="24"/>
-                <w:szCs w:val="24"/>
+                <w:sz w:val="28"/>
+                <w:szCs w:val="28"/>
                 <w:lang w:val="en-US"/>
               </w:rPr>
               <w:t>tâm</w:t>
@@ -1720,27 +1637,26 @@
         </w:tc>
         <w:tc>
           <w:tcPr>
-            <w:tcW w:w="3006" w:type="dxa"/>
-            <w:vAlign w:val="center"/>
-          </w:tcPr>
-          <w:p>
-            <w:pPr>
-              <w:spacing w:line="264" w:lineRule="auto"/>
-              <w:jc w:val="center"/>
-              <w:rPr>
-                <w:rFonts w:ascii="Times New Roman" w:eastAsia="Times New Roman" w:hAnsi="Times New Roman" w:cs="Times New Roman"/>
-                <w:sz w:val="28"/>
-                <w:szCs w:val="28"/>
-                <w:lang w:val="en-US"/>
-              </w:rPr>
-            </w:pPr>
-            <w:proofErr w:type="gramStart"/>
-            <w:r>
-              <w:rPr>
-                <w:rFonts w:ascii="Times New Roman" w:eastAsia="Times New Roman" w:hAnsi="Times New Roman" w:cs="Times New Roman"/>
-                <w:bCs/>
-                <w:sz w:val="24"/>
-                <w:szCs w:val="24"/>
+            <w:tcW w:w="3150" w:type="dxa"/>
+            <w:vAlign w:val="center"/>
+          </w:tcPr>
+          <w:p>
+            <w:pPr>
+              <w:spacing w:line="288" w:lineRule="auto"/>
+              <w:jc w:val="center"/>
+              <w:rPr>
+                <w:rFonts w:ascii="Times New Roman" w:eastAsia="Times New Roman" w:hAnsi="Times New Roman" w:cs="Times New Roman"/>
+                <w:sz w:val="28"/>
+                <w:szCs w:val="28"/>
+                <w:lang w:val="en-US"/>
+              </w:rPr>
+            </w:pPr>
+            <w:r>
+              <w:rPr>
+                <w:rFonts w:ascii="Times New Roman" w:eastAsia="Times New Roman" w:hAnsi="Times New Roman" w:cs="Times New Roman"/>
+                <w:bCs/>
+                <w:sz w:val="28"/>
+                <w:szCs w:val="28"/>
                 <w:lang w:val="en-US"/>
               </w:rPr>
               <w:t xml:space="preserve">{{ </w:t>
@@ -1750,30 +1666,19 @@
               <w:rPr>
                 <w:rFonts w:ascii="Times New Roman" w:eastAsia="Times New Roman" w:hAnsi="Times New Roman" w:cs="Times New Roman"/>
                 <w:bCs/>
-                <w:sz w:val="24"/>
-                <w:szCs w:val="24"/>
-                <w:lang w:val="en-US"/>
-              </w:rPr>
-              <w:t>trungtam</w:t>
-            </w:r>
-            <w:proofErr w:type="gramEnd"/>
-            <w:r>
-              <w:rPr>
-                <w:rFonts w:ascii="Times New Roman" w:eastAsia="Times New Roman" w:hAnsi="Times New Roman" w:cs="Times New Roman"/>
-                <w:bCs/>
-                <w:sz w:val="24"/>
-                <w:szCs w:val="24"/>
-                <w:lang w:val="en-US"/>
-              </w:rPr>
-              <w:t>_count</w:t>
-            </w:r>
-            <w:proofErr w:type="spellEnd"/>
-            <w:r>
-              <w:rPr>
-                <w:rFonts w:ascii="Times New Roman" w:eastAsia="Times New Roman" w:hAnsi="Times New Roman" w:cs="Times New Roman"/>
-                <w:bCs/>
-                <w:sz w:val="24"/>
-                <w:szCs w:val="24"/>
+                <w:sz w:val="28"/>
+                <w:szCs w:val="28"/>
+                <w:lang w:val="en-US"/>
+              </w:rPr>
+              <w:t>trungtam_count</w:t>
+            </w:r>
+            <w:proofErr w:type="spellEnd"/>
+            <w:r>
+              <w:rPr>
+                <w:rFonts w:ascii="Times New Roman" w:eastAsia="Times New Roman" w:hAnsi="Times New Roman" w:cs="Times New Roman"/>
+                <w:bCs/>
+                <w:sz w:val="28"/>
+                <w:szCs w:val="28"/>
                 <w:lang w:val="en-US"/>
               </w:rPr>
               <w:t xml:space="preserve"> }}</w:t>
@@ -1782,27 +1687,26 @@
         </w:tc>
         <w:tc>
           <w:tcPr>
-            <w:tcW w:w="3007" w:type="dxa"/>
-            <w:vAlign w:val="center"/>
-          </w:tcPr>
-          <w:p>
-            <w:pPr>
-              <w:spacing w:line="264" w:lineRule="auto"/>
-              <w:jc w:val="center"/>
-              <w:rPr>
-                <w:rFonts w:ascii="Times New Roman" w:eastAsia="Times New Roman" w:hAnsi="Times New Roman" w:cs="Times New Roman"/>
-                <w:sz w:val="28"/>
-                <w:szCs w:val="28"/>
-                <w:lang w:val="en-US"/>
-              </w:rPr>
-            </w:pPr>
-            <w:proofErr w:type="gramStart"/>
-            <w:r>
-              <w:rPr>
-                <w:rFonts w:ascii="Times New Roman" w:eastAsia="Times New Roman" w:hAnsi="Times New Roman" w:cs="Times New Roman"/>
-                <w:bCs/>
-                <w:sz w:val="24"/>
-                <w:szCs w:val="24"/>
+            <w:tcW w:w="3174" w:type="dxa"/>
+            <w:vAlign w:val="center"/>
+          </w:tcPr>
+          <w:p>
+            <w:pPr>
+              <w:spacing w:line="288" w:lineRule="auto"/>
+              <w:jc w:val="center"/>
+              <w:rPr>
+                <w:rFonts w:ascii="Times New Roman" w:eastAsia="Times New Roman" w:hAnsi="Times New Roman" w:cs="Times New Roman"/>
+                <w:sz w:val="28"/>
+                <w:szCs w:val="28"/>
+                <w:lang w:val="en-US"/>
+              </w:rPr>
+            </w:pPr>
+            <w:r>
+              <w:rPr>
+                <w:rFonts w:ascii="Times New Roman" w:eastAsia="Times New Roman" w:hAnsi="Times New Roman" w:cs="Times New Roman"/>
+                <w:bCs/>
+                <w:sz w:val="28"/>
+                <w:szCs w:val="28"/>
                 <w:lang w:val="en-US"/>
               </w:rPr>
               <w:t xml:space="preserve">{{ </w:t>
@@ -1812,33 +1716,1003 @@
               <w:rPr>
                 <w:rFonts w:ascii="Times New Roman" w:eastAsia="Times New Roman" w:hAnsi="Times New Roman" w:cs="Times New Roman"/>
                 <w:bCs/>
-                <w:sz w:val="24"/>
-                <w:szCs w:val="24"/>
-                <w:lang w:val="en-US"/>
-              </w:rPr>
-              <w:t>trungtam</w:t>
-            </w:r>
-            <w:proofErr w:type="gramEnd"/>
-            <w:r>
-              <w:rPr>
-                <w:rFonts w:ascii="Times New Roman" w:eastAsia="Times New Roman" w:hAnsi="Times New Roman" w:cs="Times New Roman"/>
-                <w:bCs/>
-                <w:sz w:val="24"/>
-                <w:szCs w:val="24"/>
-                <w:lang w:val="en-US"/>
-              </w:rPr>
-              <w:t>_percent</w:t>
-            </w:r>
-            <w:proofErr w:type="spellEnd"/>
-            <w:r>
-              <w:rPr>
-                <w:rFonts w:ascii="Times New Roman" w:eastAsia="Times New Roman" w:hAnsi="Times New Roman" w:cs="Times New Roman"/>
-                <w:bCs/>
-                <w:sz w:val="24"/>
-                <w:szCs w:val="24"/>
+                <w:sz w:val="28"/>
+                <w:szCs w:val="28"/>
+                <w:lang w:val="en-US"/>
+              </w:rPr>
+              <w:t>trungtam_percent</w:t>
+            </w:r>
+            <w:proofErr w:type="spellEnd"/>
+            <w:r>
+              <w:rPr>
+                <w:rFonts w:ascii="Times New Roman" w:eastAsia="Times New Roman" w:hAnsi="Times New Roman" w:cs="Times New Roman"/>
+                <w:bCs/>
+                <w:sz w:val="28"/>
+                <w:szCs w:val="28"/>
                 <w:lang w:val="en-US"/>
               </w:rPr>
               <w:t xml:space="preserve"> }}</w:t>
+            </w:r>
+          </w:p>
+        </w:tc>
+      </w:tr>
+      <w:tr>
+        <w:tc>
+          <w:tcPr>
+            <w:tcW w:w="2695" w:type="dxa"/>
+            <w:vAlign w:val="center"/>
+          </w:tcPr>
+          <w:p>
+            <w:pPr>
+              <w:spacing w:line="288" w:lineRule="auto"/>
+              <w:jc w:val="center"/>
+              <w:rPr>
+                <w:rFonts w:ascii="Times New Roman" w:eastAsia="Times New Roman" w:hAnsi="Times New Roman" w:cs="Times New Roman"/>
+                <w:sz w:val="28"/>
+                <w:szCs w:val="28"/>
+                <w:lang w:val="en-US"/>
+              </w:rPr>
+            </w:pPr>
+            <w:proofErr w:type="spellStart"/>
+            <w:r>
+              <w:rPr>
+                <w:rFonts w:ascii="Times New Roman" w:eastAsia="Times New Roman" w:hAnsi="Times New Roman" w:cs="Times New Roman"/>
+                <w:sz w:val="28"/>
+                <w:szCs w:val="28"/>
+                <w:lang w:val="en-US"/>
+              </w:rPr>
+              <w:t>Binh</w:t>
+            </w:r>
+            <w:proofErr w:type="spellEnd"/>
+            <w:r>
+              <w:rPr>
+                <w:rFonts w:ascii="Times New Roman" w:eastAsia="Times New Roman" w:hAnsi="Times New Roman" w:cs="Times New Roman"/>
+                <w:sz w:val="28"/>
+                <w:szCs w:val="28"/>
+                <w:lang w:val="en-US"/>
+              </w:rPr>
+              <w:t xml:space="preserve"> </w:t>
+            </w:r>
+            <w:proofErr w:type="spellStart"/>
+            <w:r>
+              <w:rPr>
+                <w:rFonts w:ascii="Times New Roman" w:eastAsia="Times New Roman" w:hAnsi="Times New Roman" w:cs="Times New Roman"/>
+                <w:sz w:val="28"/>
+                <w:szCs w:val="28"/>
+                <w:lang w:val="en-US"/>
+              </w:rPr>
+              <w:t>chủng</w:t>
+            </w:r>
+            <w:proofErr w:type="spellEnd"/>
+            <w:r>
+              <w:rPr>
+                <w:rFonts w:ascii="Times New Roman" w:eastAsia="Times New Roman" w:hAnsi="Times New Roman" w:cs="Times New Roman"/>
+                <w:sz w:val="28"/>
+                <w:szCs w:val="28"/>
+                <w:lang w:val="en-US"/>
+              </w:rPr>
+              <w:t xml:space="preserve"> </w:t>
+            </w:r>
+            <w:proofErr w:type="spellStart"/>
+            <w:r>
+              <w:rPr>
+                <w:rFonts w:ascii="Times New Roman" w:eastAsia="Times New Roman" w:hAnsi="Times New Roman" w:cs="Times New Roman"/>
+                <w:sz w:val="28"/>
+                <w:szCs w:val="28"/>
+                <w:lang w:val="en-US"/>
+              </w:rPr>
+              <w:t>cb</w:t>
+            </w:r>
+            <w:proofErr w:type="spellEnd"/>
+          </w:p>
+        </w:tc>
+        <w:tc>
+          <w:tcPr>
+            <w:tcW w:w="3150" w:type="dxa"/>
+            <w:vAlign w:val="center"/>
+          </w:tcPr>
+          <w:p>
+            <w:pPr>
+              <w:spacing w:line="288" w:lineRule="auto"/>
+              <w:jc w:val="center"/>
+              <w:rPr>
+                <w:rFonts w:ascii="Times New Roman" w:eastAsia="Times New Roman" w:hAnsi="Times New Roman" w:cs="Times New Roman"/>
+                <w:bCs/>
+                <w:sz w:val="28"/>
+                <w:szCs w:val="28"/>
+                <w:lang w:val="en-US"/>
+              </w:rPr>
+            </w:pPr>
+            <w:r>
+              <w:rPr>
+                <w:rFonts w:ascii="Times New Roman" w:eastAsia="Times New Roman" w:hAnsi="Times New Roman" w:cs="Times New Roman"/>
+                <w:bCs/>
+                <w:sz w:val="28"/>
+                <w:szCs w:val="28"/>
+                <w:lang w:val="en-US"/>
+              </w:rPr>
+              <w:t xml:space="preserve">{{ </w:t>
+            </w:r>
+            <w:proofErr w:type="spellStart"/>
+            <w:r>
+              <w:rPr>
+                <w:rFonts w:ascii="Times New Roman" w:eastAsia="Times New Roman" w:hAnsi="Times New Roman" w:cs="Times New Roman"/>
+                <w:bCs/>
+                <w:sz w:val="28"/>
+                <w:szCs w:val="28"/>
+                <w:lang w:val="en-US"/>
+              </w:rPr>
+              <w:t>c</w:t>
+            </w:r>
+            <w:r>
+              <w:rPr>
+                <w:rFonts w:ascii="Times New Roman" w:eastAsia="Times New Roman" w:hAnsi="Times New Roman" w:cs="Times New Roman"/>
+                <w:bCs/>
+                <w:sz w:val="28"/>
+                <w:szCs w:val="28"/>
+                <w:lang w:val="en-US"/>
+              </w:rPr>
+              <w:t>ongbinh_count</w:t>
+            </w:r>
+            <w:proofErr w:type="spellEnd"/>
+            <w:r>
+              <w:rPr>
+                <w:rFonts w:ascii="Times New Roman" w:eastAsia="Times New Roman" w:hAnsi="Times New Roman" w:cs="Times New Roman"/>
+                <w:bCs/>
+                <w:sz w:val="28"/>
+                <w:szCs w:val="28"/>
+                <w:lang w:val="en-US"/>
+              </w:rPr>
+              <w:t>}}</w:t>
+            </w:r>
+          </w:p>
+        </w:tc>
+        <w:tc>
+          <w:tcPr>
+            <w:tcW w:w="3174" w:type="dxa"/>
+            <w:vAlign w:val="center"/>
+          </w:tcPr>
+          <w:p>
+            <w:pPr>
+              <w:spacing w:line="288" w:lineRule="auto"/>
+              <w:jc w:val="center"/>
+              <w:rPr>
+                <w:rFonts w:ascii="Times New Roman" w:eastAsia="Times New Roman" w:hAnsi="Times New Roman" w:cs="Times New Roman"/>
+                <w:bCs/>
+                <w:sz w:val="28"/>
+                <w:szCs w:val="28"/>
+                <w:lang w:val="en-US"/>
+              </w:rPr>
+            </w:pPr>
+            <w:r>
+              <w:rPr>
+                <w:rFonts w:ascii="Times New Roman" w:eastAsia="Times New Roman" w:hAnsi="Times New Roman" w:cs="Times New Roman"/>
+                <w:bCs/>
+                <w:sz w:val="28"/>
+                <w:szCs w:val="28"/>
+                <w:lang w:val="en-US"/>
+              </w:rPr>
+              <w:t xml:space="preserve">{{ </w:t>
+            </w:r>
+            <w:proofErr w:type="spellStart"/>
+            <w:r>
+              <w:rPr>
+                <w:rFonts w:ascii="Times New Roman" w:eastAsia="Times New Roman" w:hAnsi="Times New Roman" w:cs="Times New Roman"/>
+                <w:bCs/>
+                <w:sz w:val="28"/>
+                <w:szCs w:val="28"/>
+                <w:lang w:val="en-US"/>
+              </w:rPr>
+              <w:t>congbinh_percent</w:t>
+            </w:r>
+            <w:proofErr w:type="spellEnd"/>
+            <w:r>
+              <w:rPr>
+                <w:rFonts w:ascii="Times New Roman" w:eastAsia="Times New Roman" w:hAnsi="Times New Roman" w:cs="Times New Roman"/>
+                <w:bCs/>
+                <w:sz w:val="28"/>
+                <w:szCs w:val="28"/>
+                <w:lang w:val="en-US"/>
+              </w:rPr>
+              <w:t>}}</w:t>
+            </w:r>
+          </w:p>
+        </w:tc>
+      </w:tr>
+      <w:tr>
+        <w:tc>
+          <w:tcPr>
+            <w:tcW w:w="2695" w:type="dxa"/>
+            <w:vAlign w:val="center"/>
+          </w:tcPr>
+          <w:p>
+            <w:pPr>
+              <w:spacing w:line="288" w:lineRule="auto"/>
+              <w:jc w:val="center"/>
+              <w:rPr>
+                <w:rFonts w:ascii="Times New Roman" w:eastAsia="Times New Roman" w:hAnsi="Times New Roman" w:cs="Times New Roman"/>
+                <w:sz w:val="28"/>
+                <w:szCs w:val="28"/>
+                <w:lang w:val="en-US"/>
+              </w:rPr>
+            </w:pPr>
+            <w:r>
+              <w:rPr>
+                <w:rFonts w:ascii="Times New Roman" w:eastAsia="Times New Roman" w:hAnsi="Times New Roman" w:cs="Times New Roman"/>
+                <w:sz w:val="28"/>
+                <w:szCs w:val="28"/>
+                <w:lang w:val="en-US"/>
+              </w:rPr>
+              <w:t>BCTTLL</w:t>
+            </w:r>
+          </w:p>
+        </w:tc>
+        <w:tc>
+          <w:tcPr>
+            <w:tcW w:w="3150" w:type="dxa"/>
+            <w:vAlign w:val="center"/>
+          </w:tcPr>
+          <w:p>
+            <w:pPr>
+              <w:spacing w:line="288" w:lineRule="auto"/>
+              <w:jc w:val="center"/>
+              <w:rPr>
+                <w:rFonts w:ascii="Times New Roman" w:eastAsia="Times New Roman" w:hAnsi="Times New Roman" w:cs="Times New Roman"/>
+                <w:bCs/>
+                <w:sz w:val="28"/>
+                <w:szCs w:val="28"/>
+                <w:lang w:val="en-US"/>
+              </w:rPr>
+            </w:pPr>
+            <w:r>
+              <w:rPr>
+                <w:rFonts w:ascii="Times New Roman" w:eastAsia="Times New Roman" w:hAnsi="Times New Roman" w:cs="Times New Roman"/>
+                <w:bCs/>
+                <w:sz w:val="28"/>
+                <w:szCs w:val="28"/>
+                <w:lang w:val="en-US"/>
+              </w:rPr>
+              <w:t xml:space="preserve">{{ </w:t>
+            </w:r>
+            <w:proofErr w:type="spellStart"/>
+            <w:r>
+              <w:rPr>
+                <w:rFonts w:ascii="Times New Roman" w:eastAsia="Times New Roman" w:hAnsi="Times New Roman" w:cs="Times New Roman"/>
+                <w:bCs/>
+                <w:sz w:val="28"/>
+                <w:szCs w:val="28"/>
+                <w:lang w:val="en-US"/>
+              </w:rPr>
+              <w:t>thongtin_count</w:t>
+            </w:r>
+            <w:proofErr w:type="spellEnd"/>
+            <w:r>
+              <w:rPr>
+                <w:rFonts w:ascii="Times New Roman" w:eastAsia="Times New Roman" w:hAnsi="Times New Roman" w:cs="Times New Roman"/>
+                <w:bCs/>
+                <w:sz w:val="28"/>
+                <w:szCs w:val="28"/>
+                <w:lang w:val="en-US"/>
+              </w:rPr>
+              <w:t>}}</w:t>
+            </w:r>
+          </w:p>
+        </w:tc>
+        <w:tc>
+          <w:tcPr>
+            <w:tcW w:w="3174" w:type="dxa"/>
+            <w:vAlign w:val="center"/>
+          </w:tcPr>
+          <w:p>
+            <w:pPr>
+              <w:spacing w:line="288" w:lineRule="auto"/>
+              <w:jc w:val="center"/>
+              <w:rPr>
+                <w:rFonts w:ascii="Times New Roman" w:eastAsia="Times New Roman" w:hAnsi="Times New Roman" w:cs="Times New Roman"/>
+                <w:bCs/>
+                <w:sz w:val="28"/>
+                <w:szCs w:val="28"/>
+                <w:lang w:val="en-US"/>
+              </w:rPr>
+            </w:pPr>
+            <w:r>
+              <w:rPr>
+                <w:rFonts w:ascii="Times New Roman" w:eastAsia="Times New Roman" w:hAnsi="Times New Roman" w:cs="Times New Roman"/>
+                <w:bCs/>
+                <w:sz w:val="28"/>
+                <w:szCs w:val="28"/>
+                <w:lang w:val="en-US"/>
+              </w:rPr>
+              <w:t xml:space="preserve">{{ </w:t>
+            </w:r>
+            <w:proofErr w:type="spellStart"/>
+            <w:r>
+              <w:rPr>
+                <w:rFonts w:ascii="Times New Roman" w:eastAsia="Times New Roman" w:hAnsi="Times New Roman" w:cs="Times New Roman"/>
+                <w:bCs/>
+                <w:sz w:val="28"/>
+                <w:szCs w:val="28"/>
+                <w:lang w:val="en-US"/>
+              </w:rPr>
+              <w:t>thongtin_percent</w:t>
+            </w:r>
+            <w:proofErr w:type="spellEnd"/>
+            <w:r>
+              <w:rPr>
+                <w:rFonts w:ascii="Times New Roman" w:eastAsia="Times New Roman" w:hAnsi="Times New Roman" w:cs="Times New Roman"/>
+                <w:bCs/>
+                <w:sz w:val="28"/>
+                <w:szCs w:val="28"/>
+                <w:lang w:val="en-US"/>
+              </w:rPr>
+              <w:t>}}</w:t>
+            </w:r>
+          </w:p>
+        </w:tc>
+      </w:tr>
+      <w:tr>
+        <w:tc>
+          <w:tcPr>
+            <w:tcW w:w="2695" w:type="dxa"/>
+            <w:vAlign w:val="center"/>
+          </w:tcPr>
+          <w:p>
+            <w:pPr>
+              <w:spacing w:line="288" w:lineRule="auto"/>
+              <w:jc w:val="center"/>
+              <w:rPr>
+                <w:rFonts w:ascii="Times New Roman" w:eastAsia="Times New Roman" w:hAnsi="Times New Roman" w:cs="Times New Roman"/>
+                <w:sz w:val="28"/>
+                <w:szCs w:val="28"/>
+                <w:lang w:val="en-US"/>
+              </w:rPr>
+            </w:pPr>
+            <w:r>
+              <w:rPr>
+                <w:rFonts w:ascii="Times New Roman" w:eastAsia="Times New Roman" w:hAnsi="Times New Roman" w:cs="Times New Roman"/>
+                <w:sz w:val="28"/>
+                <w:szCs w:val="28"/>
+                <w:lang w:val="en-US"/>
+              </w:rPr>
+              <w:t>BTLBĐBP</w:t>
+            </w:r>
+          </w:p>
+        </w:tc>
+        <w:tc>
+          <w:tcPr>
+            <w:tcW w:w="3150" w:type="dxa"/>
+            <w:vAlign w:val="center"/>
+          </w:tcPr>
+          <w:p>
+            <w:pPr>
+              <w:spacing w:line="288" w:lineRule="auto"/>
+              <w:jc w:val="center"/>
+              <w:rPr>
+                <w:rFonts w:ascii="Times New Roman" w:eastAsia="Times New Roman" w:hAnsi="Times New Roman" w:cs="Times New Roman"/>
+                <w:bCs/>
+                <w:sz w:val="28"/>
+                <w:szCs w:val="28"/>
+                <w:lang w:val="en-US"/>
+              </w:rPr>
+            </w:pPr>
+            <w:r>
+              <w:rPr>
+                <w:rFonts w:ascii="Times New Roman" w:eastAsia="Times New Roman" w:hAnsi="Times New Roman" w:cs="Times New Roman"/>
+                <w:bCs/>
+                <w:sz w:val="28"/>
+                <w:szCs w:val="28"/>
+                <w:lang w:val="en-US"/>
+              </w:rPr>
+              <w:t xml:space="preserve">{{ </w:t>
+            </w:r>
+            <w:proofErr w:type="spellStart"/>
+            <w:r>
+              <w:rPr>
+                <w:rFonts w:ascii="Times New Roman" w:eastAsia="Times New Roman" w:hAnsi="Times New Roman" w:cs="Times New Roman"/>
+                <w:bCs/>
+                <w:sz w:val="28"/>
+                <w:szCs w:val="28"/>
+                <w:lang w:val="en-US"/>
+              </w:rPr>
+              <w:t>bienphong_count</w:t>
+            </w:r>
+            <w:proofErr w:type="spellEnd"/>
+            <w:r>
+              <w:rPr>
+                <w:rFonts w:ascii="Times New Roman" w:eastAsia="Times New Roman" w:hAnsi="Times New Roman" w:cs="Times New Roman"/>
+                <w:bCs/>
+                <w:sz w:val="28"/>
+                <w:szCs w:val="28"/>
+                <w:lang w:val="en-US"/>
+              </w:rPr>
+              <w:t>}}</w:t>
+            </w:r>
+          </w:p>
+        </w:tc>
+        <w:tc>
+          <w:tcPr>
+            <w:tcW w:w="3174" w:type="dxa"/>
+            <w:vAlign w:val="center"/>
+          </w:tcPr>
+          <w:p>
+            <w:pPr>
+              <w:spacing w:line="288" w:lineRule="auto"/>
+              <w:jc w:val="center"/>
+              <w:rPr>
+                <w:rFonts w:ascii="Times New Roman" w:eastAsia="Times New Roman" w:hAnsi="Times New Roman" w:cs="Times New Roman"/>
+                <w:bCs/>
+                <w:sz w:val="28"/>
+                <w:szCs w:val="28"/>
+                <w:lang w:val="en-US"/>
+              </w:rPr>
+            </w:pPr>
+            <w:r>
+              <w:rPr>
+                <w:rFonts w:ascii="Times New Roman" w:eastAsia="Times New Roman" w:hAnsi="Times New Roman" w:cs="Times New Roman"/>
+                <w:bCs/>
+                <w:sz w:val="28"/>
+                <w:szCs w:val="28"/>
+                <w:lang w:val="en-US"/>
+              </w:rPr>
+              <w:t xml:space="preserve">{{ </w:t>
+            </w:r>
+            <w:proofErr w:type="spellStart"/>
+            <w:r>
+              <w:rPr>
+                <w:rFonts w:ascii="Times New Roman" w:eastAsia="Times New Roman" w:hAnsi="Times New Roman" w:cs="Times New Roman"/>
+                <w:bCs/>
+                <w:sz w:val="28"/>
+                <w:szCs w:val="28"/>
+                <w:lang w:val="en-US"/>
+              </w:rPr>
+              <w:t>bienphong_percent</w:t>
+            </w:r>
+            <w:proofErr w:type="spellEnd"/>
+            <w:r>
+              <w:rPr>
+                <w:rFonts w:ascii="Times New Roman" w:eastAsia="Times New Roman" w:hAnsi="Times New Roman" w:cs="Times New Roman"/>
+                <w:bCs/>
+                <w:sz w:val="28"/>
+                <w:szCs w:val="28"/>
+                <w:lang w:val="en-US"/>
+              </w:rPr>
+              <w:t>}}</w:t>
+            </w:r>
+          </w:p>
+        </w:tc>
+      </w:tr>
+      <w:tr>
+        <w:tc>
+          <w:tcPr>
+            <w:tcW w:w="2695" w:type="dxa"/>
+            <w:vAlign w:val="center"/>
+          </w:tcPr>
+          <w:p>
+            <w:pPr>
+              <w:spacing w:line="288" w:lineRule="auto"/>
+              <w:jc w:val="center"/>
+              <w:rPr>
+                <w:rFonts w:ascii="Times New Roman" w:eastAsia="Times New Roman" w:hAnsi="Times New Roman" w:cs="Times New Roman"/>
+                <w:sz w:val="28"/>
+                <w:szCs w:val="28"/>
+                <w:lang w:val="en-US"/>
+              </w:rPr>
+            </w:pPr>
+            <w:r>
+              <w:rPr>
+                <w:rFonts w:ascii="Times New Roman" w:eastAsia="Times New Roman" w:hAnsi="Times New Roman" w:cs="Times New Roman"/>
+                <w:sz w:val="28"/>
+                <w:szCs w:val="28"/>
+                <w:lang w:val="en-US"/>
+              </w:rPr>
+              <w:t>BCĐC</w:t>
+            </w:r>
+          </w:p>
+        </w:tc>
+        <w:tc>
+          <w:tcPr>
+            <w:tcW w:w="3150" w:type="dxa"/>
+            <w:vAlign w:val="center"/>
+          </w:tcPr>
+          <w:p>
+            <w:pPr>
+              <w:spacing w:line="288" w:lineRule="auto"/>
+              <w:jc w:val="center"/>
+              <w:rPr>
+                <w:rFonts w:ascii="Times New Roman" w:eastAsia="Times New Roman" w:hAnsi="Times New Roman" w:cs="Times New Roman"/>
+                <w:bCs/>
+                <w:sz w:val="28"/>
+                <w:szCs w:val="28"/>
+                <w:lang w:val="en-US"/>
+              </w:rPr>
+            </w:pPr>
+            <w:r>
+              <w:rPr>
+                <w:rFonts w:ascii="Times New Roman" w:eastAsia="Times New Roman" w:hAnsi="Times New Roman" w:cs="Times New Roman"/>
+                <w:bCs/>
+                <w:sz w:val="28"/>
+                <w:szCs w:val="28"/>
+                <w:lang w:val="en-US"/>
+              </w:rPr>
+              <w:t xml:space="preserve">{{ </w:t>
+            </w:r>
+            <w:proofErr w:type="spellStart"/>
+            <w:r>
+              <w:rPr>
+                <w:rFonts w:ascii="Times New Roman" w:eastAsia="Times New Roman" w:hAnsi="Times New Roman" w:cs="Times New Roman"/>
+                <w:bCs/>
+                <w:sz w:val="28"/>
+                <w:szCs w:val="28"/>
+                <w:lang w:val="en-US"/>
+              </w:rPr>
+              <w:t>daccong_count</w:t>
+            </w:r>
+            <w:proofErr w:type="spellEnd"/>
+            <w:r>
+              <w:rPr>
+                <w:rFonts w:ascii="Times New Roman" w:eastAsia="Times New Roman" w:hAnsi="Times New Roman" w:cs="Times New Roman"/>
+                <w:bCs/>
+                <w:sz w:val="28"/>
+                <w:szCs w:val="28"/>
+                <w:lang w:val="en-US"/>
+              </w:rPr>
+              <w:t>}}</w:t>
+            </w:r>
+          </w:p>
+        </w:tc>
+        <w:tc>
+          <w:tcPr>
+            <w:tcW w:w="3174" w:type="dxa"/>
+            <w:vAlign w:val="center"/>
+          </w:tcPr>
+          <w:p>
+            <w:pPr>
+              <w:spacing w:line="288" w:lineRule="auto"/>
+              <w:jc w:val="center"/>
+              <w:rPr>
+                <w:rFonts w:ascii="Times New Roman" w:eastAsia="Times New Roman" w:hAnsi="Times New Roman" w:cs="Times New Roman"/>
+                <w:bCs/>
+                <w:sz w:val="28"/>
+                <w:szCs w:val="28"/>
+                <w:lang w:val="en-US"/>
+              </w:rPr>
+            </w:pPr>
+            <w:r>
+              <w:rPr>
+                <w:rFonts w:ascii="Times New Roman" w:eastAsia="Times New Roman" w:hAnsi="Times New Roman" w:cs="Times New Roman"/>
+                <w:bCs/>
+                <w:sz w:val="28"/>
+                <w:szCs w:val="28"/>
+                <w:lang w:val="en-US"/>
+              </w:rPr>
+              <w:t xml:space="preserve">{{ </w:t>
+            </w:r>
+            <w:proofErr w:type="spellStart"/>
+            <w:r>
+              <w:rPr>
+                <w:rFonts w:ascii="Times New Roman" w:eastAsia="Times New Roman" w:hAnsi="Times New Roman" w:cs="Times New Roman"/>
+                <w:bCs/>
+                <w:sz w:val="28"/>
+                <w:szCs w:val="28"/>
+                <w:lang w:val="en-US"/>
+              </w:rPr>
+              <w:t>daccong_percent</w:t>
+            </w:r>
+            <w:proofErr w:type="spellEnd"/>
+            <w:r>
+              <w:rPr>
+                <w:rFonts w:ascii="Times New Roman" w:eastAsia="Times New Roman" w:hAnsi="Times New Roman" w:cs="Times New Roman"/>
+                <w:bCs/>
+                <w:sz w:val="28"/>
+                <w:szCs w:val="28"/>
+                <w:lang w:val="en-US"/>
+              </w:rPr>
+              <w:t>}}</w:t>
+            </w:r>
+          </w:p>
+        </w:tc>
+      </w:tr>
+      <w:tr>
+        <w:tc>
+          <w:tcPr>
+            <w:tcW w:w="2695" w:type="dxa"/>
+            <w:vAlign w:val="center"/>
+          </w:tcPr>
+          <w:p>
+            <w:pPr>
+              <w:spacing w:line="288" w:lineRule="auto"/>
+              <w:jc w:val="center"/>
+              <w:rPr>
+                <w:rFonts w:ascii="Times New Roman" w:eastAsia="Times New Roman" w:hAnsi="Times New Roman" w:cs="Times New Roman"/>
+                <w:sz w:val="28"/>
+                <w:szCs w:val="28"/>
+                <w:lang w:val="en-US"/>
+              </w:rPr>
+            </w:pPr>
+            <w:r>
+              <w:rPr>
+                <w:rFonts w:ascii="Times New Roman" w:eastAsia="Times New Roman" w:hAnsi="Times New Roman" w:cs="Times New Roman"/>
+                <w:sz w:val="28"/>
+                <w:szCs w:val="28"/>
+                <w:lang w:val="en-US"/>
+              </w:rPr>
+              <w:t>QC PKKQ</w:t>
+            </w:r>
+          </w:p>
+        </w:tc>
+        <w:tc>
+          <w:tcPr>
+            <w:tcW w:w="3150" w:type="dxa"/>
+            <w:vAlign w:val="center"/>
+          </w:tcPr>
+          <w:p>
+            <w:pPr>
+              <w:spacing w:line="288" w:lineRule="auto"/>
+              <w:jc w:val="center"/>
+              <w:rPr>
+                <w:rFonts w:ascii="Times New Roman" w:eastAsia="Times New Roman" w:hAnsi="Times New Roman" w:cs="Times New Roman"/>
+                <w:bCs/>
+                <w:sz w:val="28"/>
+                <w:szCs w:val="28"/>
+                <w:lang w:val="en-US"/>
+              </w:rPr>
+            </w:pPr>
+            <w:r>
+              <w:rPr>
+                <w:rFonts w:ascii="Times New Roman" w:eastAsia="Times New Roman" w:hAnsi="Times New Roman" w:cs="Times New Roman"/>
+                <w:bCs/>
+                <w:sz w:val="28"/>
+                <w:szCs w:val="28"/>
+                <w:lang w:val="en-US"/>
+              </w:rPr>
+              <w:t xml:space="preserve">{{ </w:t>
+            </w:r>
+            <w:proofErr w:type="spellStart"/>
+            <w:r>
+              <w:rPr>
+                <w:rFonts w:ascii="Times New Roman" w:eastAsia="Times New Roman" w:hAnsi="Times New Roman" w:cs="Times New Roman"/>
+                <w:bCs/>
+                <w:sz w:val="28"/>
+                <w:szCs w:val="28"/>
+                <w:lang w:val="en-US"/>
+              </w:rPr>
+              <w:t>khongquan_count</w:t>
+            </w:r>
+            <w:proofErr w:type="spellEnd"/>
+            <w:r>
+              <w:rPr>
+                <w:rFonts w:ascii="Times New Roman" w:eastAsia="Times New Roman" w:hAnsi="Times New Roman" w:cs="Times New Roman"/>
+                <w:bCs/>
+                <w:sz w:val="28"/>
+                <w:szCs w:val="28"/>
+                <w:lang w:val="en-US"/>
+              </w:rPr>
+              <w:t>}}</w:t>
+            </w:r>
+          </w:p>
+        </w:tc>
+        <w:tc>
+          <w:tcPr>
+            <w:tcW w:w="3174" w:type="dxa"/>
+            <w:vAlign w:val="center"/>
+          </w:tcPr>
+          <w:p>
+            <w:pPr>
+              <w:spacing w:line="288" w:lineRule="auto"/>
+              <w:jc w:val="center"/>
+              <w:rPr>
+                <w:rFonts w:ascii="Times New Roman" w:eastAsia="Times New Roman" w:hAnsi="Times New Roman" w:cs="Times New Roman"/>
+                <w:bCs/>
+                <w:sz w:val="28"/>
+                <w:szCs w:val="28"/>
+                <w:lang w:val="en-US"/>
+              </w:rPr>
+            </w:pPr>
+            <w:r>
+              <w:rPr>
+                <w:rFonts w:ascii="Times New Roman" w:eastAsia="Times New Roman" w:hAnsi="Times New Roman" w:cs="Times New Roman"/>
+                <w:bCs/>
+                <w:sz w:val="28"/>
+                <w:szCs w:val="28"/>
+                <w:lang w:val="en-US"/>
+              </w:rPr>
+              <w:t xml:space="preserve">{{ </w:t>
+            </w:r>
+            <w:proofErr w:type="spellStart"/>
+            <w:r>
+              <w:rPr>
+                <w:rFonts w:ascii="Times New Roman" w:eastAsia="Times New Roman" w:hAnsi="Times New Roman" w:cs="Times New Roman"/>
+                <w:bCs/>
+                <w:sz w:val="28"/>
+                <w:szCs w:val="28"/>
+                <w:lang w:val="en-US"/>
+              </w:rPr>
+              <w:t>khongquan_percent</w:t>
+            </w:r>
+            <w:proofErr w:type="spellEnd"/>
+            <w:r>
+              <w:rPr>
+                <w:rFonts w:ascii="Times New Roman" w:eastAsia="Times New Roman" w:hAnsi="Times New Roman" w:cs="Times New Roman"/>
+                <w:bCs/>
+                <w:sz w:val="28"/>
+                <w:szCs w:val="28"/>
+                <w:lang w:val="en-US"/>
+              </w:rPr>
+              <w:t>}}</w:t>
+            </w:r>
+          </w:p>
+        </w:tc>
+      </w:tr>
+      <w:tr>
+        <w:tc>
+          <w:tcPr>
+            <w:tcW w:w="2695" w:type="dxa"/>
+            <w:vAlign w:val="center"/>
+          </w:tcPr>
+          <w:p>
+            <w:pPr>
+              <w:spacing w:line="288" w:lineRule="auto"/>
+              <w:jc w:val="center"/>
+              <w:rPr>
+                <w:rFonts w:ascii="Times New Roman" w:eastAsia="Times New Roman" w:hAnsi="Times New Roman" w:cs="Times New Roman"/>
+                <w:sz w:val="28"/>
+                <w:szCs w:val="28"/>
+                <w:lang w:val="en-US"/>
+              </w:rPr>
+            </w:pPr>
+            <w:r>
+              <w:rPr>
+                <w:rFonts w:ascii="Times New Roman" w:eastAsia="Times New Roman" w:hAnsi="Times New Roman" w:cs="Times New Roman"/>
+                <w:sz w:val="28"/>
+                <w:szCs w:val="28"/>
+                <w:lang w:val="en-US"/>
+              </w:rPr>
+              <w:t>QCHQ</w:t>
+            </w:r>
+          </w:p>
+        </w:tc>
+        <w:tc>
+          <w:tcPr>
+            <w:tcW w:w="3150" w:type="dxa"/>
+            <w:vAlign w:val="center"/>
+          </w:tcPr>
+          <w:p>
+            <w:pPr>
+              <w:spacing w:line="288" w:lineRule="auto"/>
+              <w:jc w:val="center"/>
+              <w:rPr>
+                <w:rFonts w:ascii="Times New Roman" w:eastAsia="Times New Roman" w:hAnsi="Times New Roman" w:cs="Times New Roman"/>
+                <w:bCs/>
+                <w:sz w:val="28"/>
+                <w:szCs w:val="28"/>
+                <w:lang w:val="en-US"/>
+              </w:rPr>
+            </w:pPr>
+            <w:r>
+              <w:rPr>
+                <w:rFonts w:ascii="Times New Roman" w:eastAsia="Times New Roman" w:hAnsi="Times New Roman" w:cs="Times New Roman"/>
+                <w:bCs/>
+                <w:sz w:val="28"/>
+                <w:szCs w:val="28"/>
+                <w:lang w:val="en-US"/>
+              </w:rPr>
+              <w:t xml:space="preserve">{{ </w:t>
+            </w:r>
+            <w:proofErr w:type="spellStart"/>
+            <w:r>
+              <w:rPr>
+                <w:rFonts w:ascii="Times New Roman" w:eastAsia="Times New Roman" w:hAnsi="Times New Roman" w:cs="Times New Roman"/>
+                <w:bCs/>
+                <w:sz w:val="28"/>
+                <w:szCs w:val="28"/>
+                <w:lang w:val="en-US"/>
+              </w:rPr>
+              <w:t>haiquan_count</w:t>
+            </w:r>
+            <w:proofErr w:type="spellEnd"/>
+            <w:r>
+              <w:rPr>
+                <w:rFonts w:ascii="Times New Roman" w:eastAsia="Times New Roman" w:hAnsi="Times New Roman" w:cs="Times New Roman"/>
+                <w:bCs/>
+                <w:sz w:val="28"/>
+                <w:szCs w:val="28"/>
+                <w:lang w:val="en-US"/>
+              </w:rPr>
+              <w:t>}}</w:t>
+            </w:r>
+          </w:p>
+        </w:tc>
+        <w:tc>
+          <w:tcPr>
+            <w:tcW w:w="3174" w:type="dxa"/>
+            <w:vAlign w:val="center"/>
+          </w:tcPr>
+          <w:p>
+            <w:pPr>
+              <w:spacing w:line="288" w:lineRule="auto"/>
+              <w:jc w:val="center"/>
+              <w:rPr>
+                <w:rFonts w:ascii="Times New Roman" w:eastAsia="Times New Roman" w:hAnsi="Times New Roman" w:cs="Times New Roman"/>
+                <w:bCs/>
+                <w:sz w:val="28"/>
+                <w:szCs w:val="28"/>
+                <w:lang w:val="en-US"/>
+              </w:rPr>
+            </w:pPr>
+            <w:r>
+              <w:rPr>
+                <w:rFonts w:ascii="Times New Roman" w:eastAsia="Times New Roman" w:hAnsi="Times New Roman" w:cs="Times New Roman"/>
+                <w:bCs/>
+                <w:sz w:val="28"/>
+                <w:szCs w:val="28"/>
+                <w:lang w:val="en-US"/>
+              </w:rPr>
+              <w:t xml:space="preserve">{{ </w:t>
+            </w:r>
+            <w:proofErr w:type="spellStart"/>
+            <w:r>
+              <w:rPr>
+                <w:rFonts w:ascii="Times New Roman" w:eastAsia="Times New Roman" w:hAnsi="Times New Roman" w:cs="Times New Roman"/>
+                <w:bCs/>
+                <w:sz w:val="28"/>
+                <w:szCs w:val="28"/>
+                <w:lang w:val="en-US"/>
+              </w:rPr>
+              <w:t>haiquan_percent</w:t>
+            </w:r>
+            <w:proofErr w:type="spellEnd"/>
+            <w:r>
+              <w:rPr>
+                <w:rFonts w:ascii="Times New Roman" w:eastAsia="Times New Roman" w:hAnsi="Times New Roman" w:cs="Times New Roman"/>
+                <w:bCs/>
+                <w:sz w:val="28"/>
+                <w:szCs w:val="28"/>
+                <w:lang w:val="en-US"/>
+              </w:rPr>
+              <w:t>}}</w:t>
+            </w:r>
+          </w:p>
+        </w:tc>
+      </w:tr>
+      <w:tr>
+        <w:tc>
+          <w:tcPr>
+            <w:tcW w:w="2695" w:type="dxa"/>
+            <w:vAlign w:val="center"/>
+          </w:tcPr>
+          <w:p>
+            <w:pPr>
+              <w:spacing w:line="288" w:lineRule="auto"/>
+              <w:jc w:val="center"/>
+              <w:rPr>
+                <w:rFonts w:ascii="Times New Roman" w:eastAsia="Times New Roman" w:hAnsi="Times New Roman" w:cs="Times New Roman"/>
+                <w:sz w:val="28"/>
+                <w:szCs w:val="28"/>
+                <w:lang w:val="en-US"/>
+              </w:rPr>
+            </w:pPr>
+            <w:r>
+              <w:rPr>
+                <w:rFonts w:ascii="Times New Roman" w:eastAsia="Times New Roman" w:hAnsi="Times New Roman" w:cs="Times New Roman"/>
+                <w:sz w:val="28"/>
+                <w:szCs w:val="28"/>
+                <w:lang w:val="en-US"/>
+              </w:rPr>
+              <w:t>BTTM</w:t>
+            </w:r>
+          </w:p>
+        </w:tc>
+        <w:tc>
+          <w:tcPr>
+            <w:tcW w:w="3150" w:type="dxa"/>
+            <w:vAlign w:val="center"/>
+          </w:tcPr>
+          <w:p>
+            <w:pPr>
+              <w:spacing w:line="288" w:lineRule="auto"/>
+              <w:jc w:val="center"/>
+              <w:rPr>
+                <w:rFonts w:ascii="Times New Roman" w:eastAsia="Times New Roman" w:hAnsi="Times New Roman" w:cs="Times New Roman"/>
+                <w:bCs/>
+                <w:sz w:val="28"/>
+                <w:szCs w:val="28"/>
+                <w:lang w:val="en-US"/>
+              </w:rPr>
+            </w:pPr>
+            <w:r>
+              <w:rPr>
+                <w:rFonts w:ascii="Times New Roman" w:eastAsia="Times New Roman" w:hAnsi="Times New Roman" w:cs="Times New Roman"/>
+                <w:bCs/>
+                <w:sz w:val="28"/>
+                <w:szCs w:val="28"/>
+                <w:lang w:val="en-US"/>
+              </w:rPr>
+              <w:t xml:space="preserve">{{ </w:t>
+            </w:r>
+            <w:proofErr w:type="spellStart"/>
+            <w:r>
+              <w:rPr>
+                <w:rFonts w:ascii="Times New Roman" w:eastAsia="Times New Roman" w:hAnsi="Times New Roman" w:cs="Times New Roman"/>
+                <w:bCs/>
+                <w:sz w:val="28"/>
+                <w:szCs w:val="28"/>
+                <w:lang w:val="en-US"/>
+              </w:rPr>
+              <w:t>botong_count</w:t>
+            </w:r>
+            <w:proofErr w:type="spellEnd"/>
+            <w:r>
+              <w:rPr>
+                <w:rFonts w:ascii="Times New Roman" w:eastAsia="Times New Roman" w:hAnsi="Times New Roman" w:cs="Times New Roman"/>
+                <w:bCs/>
+                <w:sz w:val="28"/>
+                <w:szCs w:val="28"/>
+                <w:lang w:val="en-US"/>
+              </w:rPr>
+              <w:t>}}</w:t>
+            </w:r>
+          </w:p>
+        </w:tc>
+        <w:tc>
+          <w:tcPr>
+            <w:tcW w:w="3174" w:type="dxa"/>
+            <w:vAlign w:val="center"/>
+          </w:tcPr>
+          <w:p>
+            <w:pPr>
+              <w:spacing w:line="288" w:lineRule="auto"/>
+              <w:jc w:val="center"/>
+              <w:rPr>
+                <w:rFonts w:ascii="Times New Roman" w:eastAsia="Times New Roman" w:hAnsi="Times New Roman" w:cs="Times New Roman"/>
+                <w:bCs/>
+                <w:sz w:val="28"/>
+                <w:szCs w:val="28"/>
+                <w:lang w:val="en-US"/>
+              </w:rPr>
+            </w:pPr>
+            <w:r>
+              <w:rPr>
+                <w:rFonts w:ascii="Times New Roman" w:eastAsia="Times New Roman" w:hAnsi="Times New Roman" w:cs="Times New Roman"/>
+                <w:bCs/>
+                <w:sz w:val="28"/>
+                <w:szCs w:val="28"/>
+                <w:lang w:val="en-US"/>
+              </w:rPr>
+              <w:t xml:space="preserve">{{ </w:t>
+            </w:r>
+            <w:proofErr w:type="spellStart"/>
+            <w:r>
+              <w:rPr>
+                <w:rFonts w:ascii="Times New Roman" w:eastAsia="Times New Roman" w:hAnsi="Times New Roman" w:cs="Times New Roman"/>
+                <w:bCs/>
+                <w:sz w:val="28"/>
+                <w:szCs w:val="28"/>
+                <w:lang w:val="en-US"/>
+              </w:rPr>
+              <w:t>b</w:t>
+            </w:r>
+            <w:bookmarkStart w:id="0" w:name="_GoBack"/>
+            <w:bookmarkEnd w:id="0"/>
+            <w:r>
+              <w:rPr>
+                <w:rFonts w:ascii="Times New Roman" w:eastAsia="Times New Roman" w:hAnsi="Times New Roman" w:cs="Times New Roman"/>
+                <w:bCs/>
+                <w:sz w:val="28"/>
+                <w:szCs w:val="28"/>
+                <w:lang w:val="en-US"/>
+              </w:rPr>
+              <w:t>otong_percent</w:t>
+            </w:r>
+            <w:proofErr w:type="spellEnd"/>
+            <w:r>
+              <w:rPr>
+                <w:rFonts w:ascii="Times New Roman" w:eastAsia="Times New Roman" w:hAnsi="Times New Roman" w:cs="Times New Roman"/>
+                <w:bCs/>
+                <w:sz w:val="28"/>
+                <w:szCs w:val="28"/>
+                <w:lang w:val="en-US"/>
+              </w:rPr>
+              <w:t>}}</w:t>
             </w:r>
           </w:p>
         </w:tc>

</xml_diff>